<commit_message>
added to climber_climb club_id in description doc
</commit_message>
<xml_diff>
--- a/DB_HW_Climbs_for_a_Moutaineering_Club/DB_Oleg_Arslanov_HW_Climbs_for_a_Mountaineering_Club.docx
+++ b/DB_HW_Climbs_for_a_Moutaineering_Club/DB_Oleg_Arslanov_HW_Climbs_for_a_Mountaineering_Club.docx
@@ -1614,7 +1614,7 @@
           <w:noProof/>
         </w:rPr>
         <w:drawing>
-          <wp:inline distT="0" distB="0" distL="0" distR="0" wp14:anchorId="54D578DF" wp14:editId="215885F7">
+          <wp:inline distT="0" distB="0" distL="0" distR="0" wp14:anchorId="54D578DF" wp14:editId="2575496B">
             <wp:extent cx="5941695" cy="2901950"/>
             <wp:effectExtent l="0" t="0" r="1905" b="0"/>
             <wp:docPr id="700889794" name="Picture 4"/>
@@ -3185,19 +3185,7 @@
         </w:numPr>
       </w:pPr>
       <w:r>
-        <w:t>donation connects cl</w:t>
-      </w:r>
-      <w:r>
-        <w:t xml:space="preserve">ub </w:t>
-      </w:r>
-      <w:r>
-        <w:t>and sponsor, indicating which sponsors support which cl</w:t>
-      </w:r>
-      <w:r>
-        <w:t>ub</w:t>
-      </w:r>
-      <w:r>
-        <w:t>s;</w:t>
+        <w:t>donation connects club and sponsor, indicating which sponsors support which clubs;</w:t>
       </w:r>
     </w:p>
     <w:p>
@@ -7585,6 +7573,63 @@
             </w:pPr>
             <w:proofErr w:type="spellStart"/>
             <w:r>
+              <w:t>club_id</w:t>
+            </w:r>
+            <w:proofErr w:type="spellEnd"/>
+          </w:p>
+        </w:tc>
+        <w:tc>
+          <w:tcPr>
+            <w:tcW w:w="2835" w:type="dxa"/>
+          </w:tcPr>
+          <w:p>
+            <w:pPr>
+              <w:pStyle w:val="BodyText"/>
+            </w:pPr>
+            <w:r>
+              <w:t>foreign key referencing the climb table FK PK (part of composite primary key)</w:t>
+            </w:r>
+          </w:p>
+        </w:tc>
+        <w:tc>
+          <w:tcPr>
+            <w:tcW w:w="1875" w:type="dxa"/>
+          </w:tcPr>
+          <w:p>
+            <w:pPr>
+              <w:pStyle w:val="BodyText"/>
+            </w:pPr>
+            <w:r>
+              <w:t>int</w:t>
+            </w:r>
+          </w:p>
+        </w:tc>
+      </w:tr>
+      <w:tr>
+        <w:trPr>
+          <w:trHeight w:val="432"/>
+        </w:trPr>
+        <w:tc>
+          <w:tcPr>
+            <w:tcW w:w="2088" w:type="dxa"/>
+            <w:vMerge/>
+          </w:tcPr>
+          <w:p>
+            <w:pPr>
+              <w:pStyle w:val="BodyText"/>
+            </w:pPr>
+          </w:p>
+        </w:tc>
+        <w:tc>
+          <w:tcPr>
+            <w:tcW w:w="2410" w:type="dxa"/>
+          </w:tcPr>
+          <w:p>
+            <w:pPr>
+              <w:pStyle w:val="BodyText"/>
+            </w:pPr>
+            <w:proofErr w:type="spellStart"/>
+            <w:r>
               <w:t>climb_type</w:t>
             </w:r>
             <w:proofErr w:type="spellEnd"/>
@@ -7660,8 +7705,8 @@
           <w:numId w:val="28"/>
         </w:numPr>
       </w:pPr>
-      <w:bookmarkStart w:id="39" w:name="_Hlk180974301"/>
-      <w:bookmarkStart w:id="40" w:name="_Hlk181025971"/>
+      <w:bookmarkStart w:id="39" w:name="_Hlk181025971"/>
+      <w:bookmarkStart w:id="40" w:name="_Hlk180974301"/>
       <w:proofErr w:type="spellStart"/>
       <w:r>
         <w:t>c</w:t>
@@ -7682,12 +7727,12 @@
       <w:r>
         <w:t xml:space="preserve"> club: many-to-one (m:1) relationship, each climber belongs to one club</w:t>
       </w:r>
-      <w:bookmarkEnd w:id="40"/>
+      <w:bookmarkEnd w:id="39"/>
       <w:r>
         <w:t>;</w:t>
       </w:r>
     </w:p>
-    <w:bookmarkEnd w:id="39"/>
+    <w:bookmarkEnd w:id="40"/>
     <w:p>
       <w:pPr>
         <w:pStyle w:val="BodyText"/>
@@ -7930,6 +7975,7 @@
               <w:pStyle w:val="BodyText"/>
             </w:pPr>
             <w:r>
+              <w:lastRenderedPageBreak/>
               <w:t>1</w:t>
             </w:r>
           </w:p>
@@ -8691,10 +8737,7 @@
       </w:pPr>
       <w:proofErr w:type="spellStart"/>
       <w:r>
-        <w:t>c</w:t>
-      </w:r>
-      <w:r>
-        <w:t>limber_climb</w:t>
+        <w:t>climber_climb</w:t>
       </w:r>
       <w:proofErr w:type="spellEnd"/>
       <w:r>
@@ -8707,10 +8750,7 @@
         <w:t>↔</w:t>
       </w:r>
       <w:r>
-        <w:t xml:space="preserve"> club: many-to-one (m:1) relationship, each climber belongs to one club</w:t>
-      </w:r>
-      <w:r>
-        <w:t>.</w:t>
+        <w:t xml:space="preserve"> club: many-to-one (m:1) relationship, each climber belongs to one club.</w:t>
       </w:r>
     </w:p>
     <w:p>
@@ -9196,7 +9236,6 @@
           <w:b/>
           <w:bCs/>
         </w:rPr>
-        <w:lastRenderedPageBreak/>
         <w:t>Climb</w:t>
       </w:r>
       <w:r>
@@ -10263,7 +10302,6 @@
         <w:pStyle w:val="BodyText"/>
       </w:pPr>
       <w:r>
-        <w:lastRenderedPageBreak/>
         <w:t>Comments on table relationships</w:t>
       </w:r>
     </w:p>
@@ -11371,6 +11409,7 @@
               <w:pStyle w:val="BodyText"/>
             </w:pPr>
             <w:r>
+              <w:lastRenderedPageBreak/>
               <w:t>2</w:t>
             </w:r>
           </w:p>
@@ -11517,7 +11556,6 @@
           <w:b/>
           <w:bCs/>
         </w:rPr>
-        <w:lastRenderedPageBreak/>
         <w:t>Route</w:t>
       </w:r>
       <w:r>
@@ -12466,7 +12504,6 @@
           <w:b/>
           <w:bCs/>
         </w:rPr>
-        <w:lastRenderedPageBreak/>
         <w:t>Climb_route</w:t>
       </w:r>
       <w:proofErr w:type="spellEnd"/>
@@ -13636,7 +13673,6 @@
         <w:pStyle w:val="BodyText"/>
       </w:pPr>
       <w:r>
-        <w:lastRenderedPageBreak/>
         <w:t>Comments on table relationships</w:t>
       </w:r>
     </w:p>
@@ -15395,7 +15431,7 @@
             </wp:anchor>
           </w:drawing>
         </mc:Choice>
-        <mc:Fallback xmlns:a="http://schemas.openxmlformats.org/drawingml/2006/main" xmlns:pic="http://schemas.openxmlformats.org/drawingml/2006/picture" xmlns:a14="http://schemas.microsoft.com/office/drawing/2010/main">
+        <mc:Fallback xmlns:a14="http://schemas.microsoft.com/office/drawing/2010/main" xmlns:pic="http://schemas.openxmlformats.org/drawingml/2006/picture" xmlns:a="http://schemas.openxmlformats.org/drawingml/2006/main">
           <w:pict>
             <v:line id="Straight Connector 7" style="position:absolute;z-index:251661312;visibility:visible;mso-wrap-style:square;mso-width-percent:0;mso-height-percent:0;mso-wrap-distance-left:9pt;mso-wrap-distance-top:0;mso-wrap-distance-right:9pt;mso-wrap-distance-bottom:0;mso-position-horizontal:absolute;mso-position-horizontal-relative:text;mso-position-vertical:absolute;mso-position-vertical-relative:text;mso-width-percent:0;mso-height-percent:0;mso-width-relative:margin;mso-height-relative:page" o:spid="_x0000_s1026" strokecolor="#393737 [814]" strokeweight="2pt" from=".45pt,1.05pt" to="469.15pt,1.05pt" w14:anchorId="6A4D861F" o:gfxdata="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">
               <v:stroke joinstyle="miter"/>
@@ -19287,15 +19323,6 @@
 </file>
 
 <file path=customXml/item1.xml><?xml version="1.0" encoding="utf-8"?>
-<?mso-contentType ?>
-<FormTemplates xmlns="http://schemas.microsoft.com/sharepoint/v3/contenttype/forms">
-  <Display>DocumentLibraryForm</Display>
-  <Edit>DocumentLibraryForm</Edit>
-  <New>DocumentLibraryForm</New>
-</FormTemplates>
-</file>
-
-<file path=customXml/item2.xml><?xml version="1.0" encoding="utf-8"?>
 <ct:contentTypeSchema xmlns:ct="http://schemas.microsoft.com/office/2006/metadata/contentType" xmlns:ma="http://schemas.microsoft.com/office/2006/metadata/properties/metaAttributes" ct:_="" ma:_="" ma:contentTypeName="Document" ma:contentTypeID="0x010100F71F8A81E89B1E4A872028645FD1B6AE" ma:contentTypeVersion="11" ma:contentTypeDescription="Create a new document." ma:contentTypeScope="" ma:versionID="00e7a2aec32c88b8ca7efc9843325748">
   <xsd:schema xmlns:xsd="http://www.w3.org/2001/XMLSchema" xmlns:xs="http://www.w3.org/2001/XMLSchema" xmlns:p="http://schemas.microsoft.com/office/2006/metadata/properties" xmlns:ns2="a60d0634-94da-4e6e-b36f-66eaaf0b6f4e" xmlns:ns3="a156e92d-423a-4625-9818-f5e87239af8a" targetNamespace="http://schemas.microsoft.com/office/2006/metadata/properties" ma:root="true" ma:fieldsID="f6caa66f0c7935a35dae6e174e32ee4b" ns2:_="" ns3:_="">
     <xsd:import namespace="a60d0634-94da-4e6e-b36f-66eaaf0b6f4e"/>
@@ -19500,7 +19527,20 @@
 </ct:contentTypeSchema>
 </file>
 
+<file path=customXml/item2.xml><?xml version="1.0" encoding="utf-8"?>
+<?mso-contentType ?>
+<FormTemplates xmlns="http://schemas.microsoft.com/sharepoint/v3/contenttype/forms">
+  <Display>DocumentLibraryForm</Display>
+  <Edit>DocumentLibraryForm</Edit>
+  <New>DocumentLibraryForm</New>
+</FormTemplates>
+</file>
+
 <file path=customXml/item3.xml><?xml version="1.0" encoding="utf-8"?>
+<b:Sources xmlns:b="http://schemas.openxmlformats.org/officeDocument/2006/bibliography" xmlns="http://schemas.openxmlformats.org/officeDocument/2006/bibliography" SelectedStyle="\APASixthEditionOfficeOnline.xsl" StyleName="APA" Version="6"/>
+</file>
+
+<file path=customXml/item4.xml><?xml version="1.0" encoding="utf-8"?>
 <p:properties xmlns:p="http://schemas.microsoft.com/office/2006/metadata/properties" xmlns:xsi="http://www.w3.org/2001/XMLSchema-instance" xmlns:pc="http://schemas.microsoft.com/office/infopath/2007/PartnerControls">
   <documentManagement>
     <SharedWithUsers xmlns="a156e92d-423a-4625-9818-f5e87239af8a">
@@ -19517,19 +19557,7 @@
 </p:properties>
 </file>
 
-<file path=customXml/item4.xml><?xml version="1.0" encoding="utf-8"?>
-<b:Sources xmlns:b="http://schemas.openxmlformats.org/officeDocument/2006/bibliography" xmlns="http://schemas.openxmlformats.org/officeDocument/2006/bibliography" SelectedStyle="\APASixthEditionOfficeOnline.xsl" StyleName="APA" Version="6"/>
-</file>
-
 <file path=customXml/itemProps1.xml><?xml version="1.0" encoding="utf-8"?>
-<ds:datastoreItem xmlns:ds="http://schemas.openxmlformats.org/officeDocument/2006/customXml" ds:itemID="{CEAD825D-2413-46BA-BB1F-DCE637B19B0C}">
-  <ds:schemaRefs>
-    <ds:schemaRef ds:uri="http://schemas.microsoft.com/sharepoint/v3/contenttype/forms"/>
-  </ds:schemaRefs>
-</ds:datastoreItem>
-</file>
-
-<file path=customXml/itemProps2.xml><?xml version="1.0" encoding="utf-8"?>
 <ds:datastoreItem xmlns:ds="http://schemas.openxmlformats.org/officeDocument/2006/customXml" ds:itemID="{5C451799-F9B0-43E0-ABE9-80ABBAA59FE8}">
   <ds:schemaRefs>
     <ds:schemaRef ds:uri="http://schemas.microsoft.com/office/2006/metadata/contentType"/>
@@ -19548,7 +19576,23 @@
 </ds:datastoreItem>
 </file>
 
+<file path=customXml/itemProps2.xml><?xml version="1.0" encoding="utf-8"?>
+<ds:datastoreItem xmlns:ds="http://schemas.openxmlformats.org/officeDocument/2006/customXml" ds:itemID="{CEAD825D-2413-46BA-BB1F-DCE637B19B0C}">
+  <ds:schemaRefs>
+    <ds:schemaRef ds:uri="http://schemas.microsoft.com/sharepoint/v3/contenttype/forms"/>
+  </ds:schemaRefs>
+</ds:datastoreItem>
+</file>
+
 <file path=customXml/itemProps3.xml><?xml version="1.0" encoding="utf-8"?>
+<ds:datastoreItem xmlns:ds="http://schemas.openxmlformats.org/officeDocument/2006/customXml" ds:itemID="{05DE527E-3D60-4114-86EE-632AE21537AB}">
+  <ds:schemaRefs>
+    <ds:schemaRef ds:uri="http://schemas.openxmlformats.org/officeDocument/2006/bibliography"/>
+  </ds:schemaRefs>
+</ds:datastoreItem>
+</file>
+
+<file path=customXml/itemProps4.xml><?xml version="1.0" encoding="utf-8"?>
 <ds:datastoreItem xmlns:ds="http://schemas.openxmlformats.org/officeDocument/2006/customXml" ds:itemID="{E4B4D352-B35B-4B3A-95D2-902933709BD2}">
   <ds:schemaRefs>
     <ds:schemaRef ds:uri="http://schemas.microsoft.com/office/2006/metadata/properties"/>
@@ -19557,12 +19601,4 @@
     <ds:schemaRef ds:uri="a60d0634-94da-4e6e-b36f-66eaaf0b6f4e"/>
   </ds:schemaRefs>
 </ds:datastoreItem>
-</file>
-
-<file path=customXml/itemProps4.xml><?xml version="1.0" encoding="utf-8"?>
-<ds:datastoreItem xmlns:ds="http://schemas.openxmlformats.org/officeDocument/2006/customXml" ds:itemID="{05DE527E-3D60-4114-86EE-632AE21537AB}">
-  <ds:schemaRefs>
-    <ds:schemaRef ds:uri="http://schemas.openxmlformats.org/officeDocument/2006/bibliography"/>
-  </ds:schemaRefs>
-</ds:datastoreItem>
 </file>
</xml_diff>